<commit_message>
added flights to plotly viz
</commit_message>
<xml_diff>
--- a/raw_data/Data documentation.docx
+++ b/raw_data/Data documentation.docx
@@ -9,13 +9,13 @@
         <w:tblLook w:val="04A0" w:firstRow="1" w:lastRow="0" w:firstColumn="1" w:lastColumn="0" w:noHBand="0" w:noVBand="1"/>
       </w:tblPr>
       <w:tblGrid>
-        <w:gridCol w:w="1387"/>
-        <w:gridCol w:w="2953"/>
+        <w:gridCol w:w="3384"/>
+        <w:gridCol w:w="5627"/>
       </w:tblGrid>
       <w:tr>
         <w:tc>
           <w:tcPr>
-            <w:tcW w:w="1361" w:type="dxa"/>
+            <w:tcW w:w="3384" w:type="dxa"/>
           </w:tcPr>
           <w:p>
             <w:pPr>
@@ -33,7 +33,7 @@
         </w:tc>
         <w:tc>
           <w:tcPr>
-            <w:tcW w:w="2953" w:type="dxa"/>
+            <w:tcW w:w="5627" w:type="dxa"/>
           </w:tcPr>
           <w:p>
             <w:pPr>
@@ -53,7 +53,7 @@
       <w:tr>
         <w:tc>
           <w:tcPr>
-            <w:tcW w:w="1361" w:type="dxa"/>
+            <w:tcW w:w="3384" w:type="dxa"/>
           </w:tcPr>
           <w:p>
             <w:r>
@@ -63,7 +63,7 @@
         </w:tc>
         <w:tc>
           <w:tcPr>
-            <w:tcW w:w="2953" w:type="dxa"/>
+            <w:tcW w:w="5627" w:type="dxa"/>
           </w:tcPr>
           <w:p>
             <w:r>
@@ -75,7 +75,7 @@
       <w:tr>
         <w:tc>
           <w:tcPr>
-            <w:tcW w:w="1361" w:type="dxa"/>
+            <w:tcW w:w="3384" w:type="dxa"/>
           </w:tcPr>
           <w:p>
             <w:r>
@@ -85,7 +85,7 @@
         </w:tc>
         <w:tc>
           <w:tcPr>
-            <w:tcW w:w="2953" w:type="dxa"/>
+            <w:tcW w:w="5627" w:type="dxa"/>
           </w:tcPr>
           <w:p>
             <w:r>
@@ -97,7 +97,7 @@
       <w:tr>
         <w:tc>
           <w:tcPr>
-            <w:tcW w:w="1361" w:type="dxa"/>
+            <w:tcW w:w="3384" w:type="dxa"/>
           </w:tcPr>
           <w:p>
             <w:r>
@@ -107,7 +107,7 @@
         </w:tc>
         <w:tc>
           <w:tcPr>
-            <w:tcW w:w="2953" w:type="dxa"/>
+            <w:tcW w:w="5627" w:type="dxa"/>
           </w:tcPr>
           <w:p>
             <w:r>

</xml_diff>